<commit_message>
fully polished for ptt generation
</commit_message>
<xml_diff>
--- a/LAX_PTT_Template.docx
+++ b/LAX_PTT_Template.docx
@@ -822,15 +822,7 @@
           <w:szCs w:val="26"/>
           <w:u w:val="single"/>
         </w:rPr>
-        <w:t>Ja</w:t>
-      </w:r>
-      <w:r>
-        <w:rPr>
-          <w:sz w:val="26"/>
-          <w:szCs w:val="26"/>
-          <w:u w:val="single"/>
-        </w:rPr>
-        <w:t>cqueline Leon</w:t>
+        <w:t>Marshall Ye</w:t>
       </w:r>
       <w:r>
         <w:rPr>

</xml_diff>